<commit_message>
Updated report, added Presentation
</commit_message>
<xml_diff>
--- a/MediaWiki Research/MediaWikiReportInstallationEtc.docx
+++ b/MediaWiki Research/MediaWikiReportInstallationEtc.docx
@@ -12,6 +12,7 @@
           <w:szCs w:val="28"/>
         </w:rPr>
       </w:pPr>
+      <w:proofErr w:type="spellStart"/>
       <w:r>
         <w:rPr>
           <w:rFonts w:ascii="Arial" w:hAnsi="Arial" w:cs="Arial"/>
@@ -19,19 +20,18 @@
           <w:sz w:val="28"/>
           <w:szCs w:val="28"/>
         </w:rPr>
-        <w:t>MediaWiki Report.</w:t>
-      </w:r>
-    </w:p>
-    <w:p>
-      <w:pPr>
-        <w:spacing w:after="0"/>
+        <w:t>MediaWiki</w:t>
+      </w:r>
+      <w:proofErr w:type="spellEnd"/>
+      <w:r>
         <w:rPr>
           <w:rFonts w:ascii="Arial" w:hAnsi="Arial" w:cs="Arial"/>
           <w:b/>
           <w:sz w:val="28"/>
           <w:szCs w:val="28"/>
         </w:rPr>
-      </w:pPr>
+        <w:t xml:space="preserve"> Report.</w:t>
+      </w:r>
     </w:p>
     <w:p>
       <w:pPr>
@@ -39,17 +39,28 @@
         <w:rPr>
           <w:rFonts w:ascii="Arial" w:hAnsi="Arial" w:cs="Arial"/>
           <w:b/>
-          <w:sz w:val="24"/>
-          <w:szCs w:val="24"/>
-        </w:rPr>
-      </w:pPr>
-      <w:r>
+          <w:sz w:val="28"/>
+          <w:szCs w:val="28"/>
+        </w:rPr>
+      </w:pPr>
+    </w:p>
+    <w:p>
+      <w:pPr>
+        <w:spacing w:after="0"/>
         <w:rPr>
           <w:rFonts w:ascii="Arial" w:hAnsi="Arial" w:cs="Arial"/>
           <w:b/>
           <w:sz w:val="24"/>
           <w:szCs w:val="24"/>
         </w:rPr>
+      </w:pPr>
+      <w:r>
+        <w:rPr>
+          <w:rFonts w:ascii="Arial" w:hAnsi="Arial" w:cs="Arial"/>
+          <w:b/>
+          <w:sz w:val="24"/>
+          <w:szCs w:val="24"/>
+        </w:rPr>
         <w:t xml:space="preserve">Subject: Installation, </w:t>
       </w:r>
       <w:r>
@@ -260,7 +271,25 @@
           <w:sz w:val="24"/>
           <w:szCs w:val="24"/>
         </w:rPr>
-        <w:t>The idea of Figbook is to</w:t>
+        <w:t xml:space="preserve">The idea of </w:t>
+      </w:r>
+      <w:proofErr w:type="spellStart"/>
+      <w:r>
+        <w:rPr>
+          <w:rFonts w:ascii="Arial" w:hAnsi="Arial" w:cs="Arial"/>
+          <w:sz w:val="24"/>
+          <w:szCs w:val="24"/>
+        </w:rPr>
+        <w:t>Figbook</w:t>
+      </w:r>
+      <w:proofErr w:type="spellEnd"/>
+      <w:r>
+        <w:rPr>
+          <w:rFonts w:ascii="Arial" w:hAnsi="Arial" w:cs="Arial"/>
+          <w:sz w:val="24"/>
+          <w:szCs w:val="24"/>
+        </w:rPr>
+        <w:t xml:space="preserve"> is to</w:t>
       </w:r>
       <w:r>
         <w:rPr>
@@ -415,15 +444,33 @@
           <w:sz w:val="24"/>
           <w:szCs w:val="24"/>
         </w:rPr>
-        <w:t>started doing research on Media</w:t>
-      </w:r>
-      <w:r>
-        <w:rPr>
-          <w:rFonts w:ascii="Arial" w:hAnsi="Arial" w:cs="Arial"/>
-          <w:sz w:val="24"/>
-          <w:szCs w:val="24"/>
-        </w:rPr>
-        <w:t>Wiki.</w:t>
+        <w:t xml:space="preserve">started doing research on </w:t>
+      </w:r>
+      <w:proofErr w:type="spellStart"/>
+      <w:r>
+        <w:rPr>
+          <w:rFonts w:ascii="Arial" w:hAnsi="Arial" w:cs="Arial"/>
+          <w:sz w:val="24"/>
+          <w:szCs w:val="24"/>
+        </w:rPr>
+        <w:t>Media</w:t>
+      </w:r>
+      <w:r>
+        <w:rPr>
+          <w:rFonts w:ascii="Arial" w:hAnsi="Arial" w:cs="Arial"/>
+          <w:sz w:val="24"/>
+          <w:szCs w:val="24"/>
+        </w:rPr>
+        <w:t>Wiki</w:t>
+      </w:r>
+      <w:proofErr w:type="spellEnd"/>
+      <w:r>
+        <w:rPr>
+          <w:rFonts w:ascii="Arial" w:hAnsi="Arial" w:cs="Arial"/>
+          <w:sz w:val="24"/>
+          <w:szCs w:val="24"/>
+        </w:rPr>
+        <w:t>.</w:t>
       </w:r>
     </w:p>
     <w:p>
@@ -826,7 +873,59 @@
           <w:sz w:val="24"/>
           <w:szCs w:val="24"/>
         </w:rPr>
-        <w:t>There are various add-ons to extend Media Wiki that can be installed, i.e. Scribunto and Visual editor.</w:t>
+        <w:t xml:space="preserve">There are </w:t>
+      </w:r>
+      <w:r>
+        <w:rPr>
+          <w:rFonts w:ascii="Arial" w:hAnsi="Arial" w:cs="Arial"/>
+          <w:sz w:val="24"/>
+          <w:szCs w:val="24"/>
+        </w:rPr>
+        <w:t xml:space="preserve">various add-ons to extend </w:t>
+      </w:r>
+      <w:proofErr w:type="spellStart"/>
+      <w:r>
+        <w:rPr>
+          <w:rFonts w:ascii="Arial" w:hAnsi="Arial" w:cs="Arial"/>
+          <w:sz w:val="24"/>
+          <w:szCs w:val="24"/>
+        </w:rPr>
+        <w:t>Media</w:t>
+      </w:r>
+      <w:r>
+        <w:rPr>
+          <w:rFonts w:ascii="Arial" w:hAnsi="Arial" w:cs="Arial"/>
+          <w:sz w:val="24"/>
+          <w:szCs w:val="24"/>
+        </w:rPr>
+        <w:t>Wiki</w:t>
+      </w:r>
+      <w:proofErr w:type="spellEnd"/>
+      <w:r>
+        <w:rPr>
+          <w:rFonts w:ascii="Arial" w:hAnsi="Arial" w:cs="Arial"/>
+          <w:sz w:val="24"/>
+          <w:szCs w:val="24"/>
+        </w:rPr>
+        <w:t xml:space="preserve"> that can be installed, i.e. </w:t>
+      </w:r>
+      <w:proofErr w:type="spellStart"/>
+      <w:r>
+        <w:rPr>
+          <w:rFonts w:ascii="Arial" w:hAnsi="Arial" w:cs="Arial"/>
+          <w:sz w:val="24"/>
+          <w:szCs w:val="24"/>
+        </w:rPr>
+        <w:t>Scribunto</w:t>
+      </w:r>
+      <w:proofErr w:type="spellEnd"/>
+      <w:r>
+        <w:rPr>
+          <w:rFonts w:ascii="Arial" w:hAnsi="Arial" w:cs="Arial"/>
+          <w:sz w:val="24"/>
+          <w:szCs w:val="24"/>
+        </w:rPr>
+        <w:t xml:space="preserve"> and Visual editor.</w:t>
       </w:r>
     </w:p>
     <w:p>
@@ -849,7 +948,25 @@
           <w:sz w:val="24"/>
           <w:szCs w:val="24"/>
         </w:rPr>
-        <w:t>There are complete steps available on how to install and set up MediaWiki on the different operating systems.</w:t>
+        <w:t xml:space="preserve">There are complete steps available on how to install and set up </w:t>
+      </w:r>
+      <w:proofErr w:type="spellStart"/>
+      <w:r>
+        <w:rPr>
+          <w:rFonts w:ascii="Arial" w:hAnsi="Arial" w:cs="Arial"/>
+          <w:sz w:val="24"/>
+          <w:szCs w:val="24"/>
+        </w:rPr>
+        <w:t>MediaWiki</w:t>
+      </w:r>
+      <w:proofErr w:type="spellEnd"/>
+      <w:r>
+        <w:rPr>
+          <w:rFonts w:ascii="Arial" w:hAnsi="Arial" w:cs="Arial"/>
+          <w:sz w:val="24"/>
+          <w:szCs w:val="24"/>
+        </w:rPr>
+        <w:t xml:space="preserve"> on the different operating systems.</w:t>
       </w:r>
     </w:p>
     <w:p>
@@ -1013,15 +1130,33 @@
           <w:sz w:val="24"/>
           <w:szCs w:val="24"/>
         </w:rPr>
-        <w:t>nsuming effort to install Media</w:t>
-      </w:r>
-      <w:r>
-        <w:rPr>
-          <w:rFonts w:ascii="Arial" w:hAnsi="Arial" w:cs="Arial"/>
-          <w:sz w:val="24"/>
-          <w:szCs w:val="24"/>
-        </w:rPr>
-        <w:t>Wiki.</w:t>
+        <w:t xml:space="preserve">nsuming effort to install </w:t>
+      </w:r>
+      <w:proofErr w:type="spellStart"/>
+      <w:r>
+        <w:rPr>
+          <w:rFonts w:ascii="Arial" w:hAnsi="Arial" w:cs="Arial"/>
+          <w:sz w:val="24"/>
+          <w:szCs w:val="24"/>
+        </w:rPr>
+        <w:t>Media</w:t>
+      </w:r>
+      <w:r>
+        <w:rPr>
+          <w:rFonts w:ascii="Arial" w:hAnsi="Arial" w:cs="Arial"/>
+          <w:sz w:val="24"/>
+          <w:szCs w:val="24"/>
+        </w:rPr>
+        <w:t>Wiki</w:t>
+      </w:r>
+      <w:proofErr w:type="spellEnd"/>
+      <w:r>
+        <w:rPr>
+          <w:rFonts w:ascii="Arial" w:hAnsi="Arial" w:cs="Arial"/>
+          <w:sz w:val="24"/>
+          <w:szCs w:val="24"/>
+        </w:rPr>
+        <w:t>.</w:t>
       </w:r>
     </w:p>
     <w:p>
@@ -1132,7 +1267,25 @@
           <w:sz w:val="24"/>
           <w:szCs w:val="24"/>
         </w:rPr>
-        <w:t>Extensions lets you customize how MediaWiki looks and works.</w:t>
+        <w:t xml:space="preserve">Extensions lets you customize how </w:t>
+      </w:r>
+      <w:proofErr w:type="spellStart"/>
+      <w:r>
+        <w:rPr>
+          <w:rFonts w:ascii="Arial" w:hAnsi="Arial" w:cs="Arial"/>
+          <w:sz w:val="24"/>
+          <w:szCs w:val="24"/>
+        </w:rPr>
+        <w:t>MediaWiki</w:t>
+      </w:r>
+      <w:proofErr w:type="spellEnd"/>
+      <w:r>
+        <w:rPr>
+          <w:rFonts w:ascii="Arial" w:hAnsi="Arial" w:cs="Arial"/>
+          <w:sz w:val="24"/>
+          <w:szCs w:val="24"/>
+        </w:rPr>
+        <w:t xml:space="preserve"> looks and works.</w:t>
       </w:r>
     </w:p>
     <w:p>
@@ -1478,7 +1631,17 @@
           <w:sz w:val="24"/>
           <w:szCs w:val="24"/>
         </w:rPr>
-        <w:t xml:space="preserve">We might need to make our extension available as open source. </w:t>
+        <w:t>We</w:t>
+      </w:r>
+      <w:bookmarkStart w:id="0" w:name="_GoBack"/>
+      <w:bookmarkEnd w:id="0"/>
+      <w:r>
+        <w:rPr>
+          <w:rFonts w:ascii="Arial" w:hAnsi="Arial" w:cs="Arial"/>
+          <w:sz w:val="24"/>
+          <w:szCs w:val="24"/>
+        </w:rPr>
+        <w:t xml:space="preserve"> need to make our extension available as open source. </w:t>
       </w:r>
     </w:p>
     <w:p>
@@ -1578,6 +1741,7 @@
         <w:t xml:space="preserve">Create a Labs account at: </w:t>
       </w:r>
       <w:hyperlink r:id="rId5" w:tooltip="labsconsole:Special:UserLogin/signup" w:history="1">
+        <w:proofErr w:type="spellStart"/>
         <w:r>
           <w:rPr>
             <w:rStyle w:val="Hyperlink"/>
@@ -1587,7 +1751,32 @@
             <w:szCs w:val="21"/>
             <w:shd w:val="clear" w:color="auto" w:fill="FFFFFF"/>
           </w:rPr>
-          <w:t>labsconsole:Special:UserLogin/signup</w:t>
+          <w:t>labsconsole</w:t>
+        </w:r>
+        <w:proofErr w:type="gramStart"/>
+        <w:r>
+          <w:rPr>
+            <w:rStyle w:val="Hyperlink"/>
+            <w:rFonts w:ascii="Arial" w:hAnsi="Arial" w:cs="Arial"/>
+            <w:color w:val="663366"/>
+            <w:sz w:val="21"/>
+            <w:szCs w:val="21"/>
+            <w:shd w:val="clear" w:color="auto" w:fill="FFFFFF"/>
+          </w:rPr>
+          <w:t>:Special:UserLogin</w:t>
+        </w:r>
+        <w:proofErr w:type="spellEnd"/>
+        <w:proofErr w:type="gramEnd"/>
+        <w:r>
+          <w:rPr>
+            <w:rStyle w:val="Hyperlink"/>
+            <w:rFonts w:ascii="Arial" w:hAnsi="Arial" w:cs="Arial"/>
+            <w:color w:val="663366"/>
+            <w:sz w:val="21"/>
+            <w:szCs w:val="21"/>
+            <w:shd w:val="clear" w:color="auto" w:fill="FFFFFF"/>
+          </w:rPr>
+          <w:t>/signup</w:t>
         </w:r>
       </w:hyperlink>
       <w:r>
@@ -1623,7 +1812,63 @@
           <w:szCs w:val="24"/>
           <w:shd w:val="clear" w:color="auto" w:fill="FFFFFF"/>
         </w:rPr>
-        <w:t>Submit the code you’re working on to Gerrit, for reviews on quality,security, performance and internationalization.</w:t>
+        <w:t xml:space="preserve">Submit the code you’re working on to </w:t>
+      </w:r>
+      <w:proofErr w:type="spellStart"/>
+      <w:r>
+        <w:rPr>
+          <w:rFonts w:ascii="Arial" w:hAnsi="Arial" w:cs="Arial"/>
+          <w:color w:val="252525"/>
+          <w:sz w:val="24"/>
+          <w:szCs w:val="24"/>
+          <w:shd w:val="clear" w:color="auto" w:fill="FFFFFF"/>
+        </w:rPr>
+        <w:t>Gerrit</w:t>
+      </w:r>
+      <w:proofErr w:type="spellEnd"/>
+      <w:r>
+        <w:rPr>
+          <w:rFonts w:ascii="Arial" w:hAnsi="Arial" w:cs="Arial"/>
+          <w:color w:val="252525"/>
+          <w:sz w:val="24"/>
+          <w:szCs w:val="24"/>
+          <w:shd w:val="clear" w:color="auto" w:fill="FFFFFF"/>
+        </w:rPr>
+        <w:t xml:space="preserve">, for reviews on </w:t>
+      </w:r>
+      <w:proofErr w:type="spellStart"/>
+      <w:r>
+        <w:rPr>
+          <w:rFonts w:ascii="Arial" w:hAnsi="Arial" w:cs="Arial"/>
+          <w:color w:val="252525"/>
+          <w:sz w:val="24"/>
+          <w:szCs w:val="24"/>
+          <w:shd w:val="clear" w:color="auto" w:fill="FFFFFF"/>
+        </w:rPr>
+        <w:t>quality</w:t>
+      </w:r>
+      <w:proofErr w:type="gramStart"/>
+      <w:r>
+        <w:rPr>
+          <w:rFonts w:ascii="Arial" w:hAnsi="Arial" w:cs="Arial"/>
+          <w:color w:val="252525"/>
+          <w:sz w:val="24"/>
+          <w:szCs w:val="24"/>
+          <w:shd w:val="clear" w:color="auto" w:fill="FFFFFF"/>
+        </w:rPr>
+        <w:t>,security</w:t>
+      </w:r>
+      <w:proofErr w:type="spellEnd"/>
+      <w:proofErr w:type="gramEnd"/>
+      <w:r>
+        <w:rPr>
+          <w:rFonts w:ascii="Arial" w:hAnsi="Arial" w:cs="Arial"/>
+          <w:color w:val="252525"/>
+          <w:sz w:val="24"/>
+          <w:szCs w:val="24"/>
+          <w:shd w:val="clear" w:color="auto" w:fill="FFFFFF"/>
+        </w:rPr>
+        <w:t>, performance and internationalization.</w:t>
       </w:r>
     </w:p>
     <w:p>
@@ -1784,7 +2029,25 @@
           <w:sz w:val="24"/>
           <w:szCs w:val="24"/>
         </w:rPr>
-        <w:t>Create an Extension:</w:t>
+        <w:t xml:space="preserve">Create an </w:t>
+      </w:r>
+      <w:proofErr w:type="spellStart"/>
+      <w:r>
+        <w:rPr>
+          <w:rFonts w:ascii="Arial" w:hAnsi="Arial" w:cs="Arial"/>
+          <w:sz w:val="24"/>
+          <w:szCs w:val="24"/>
+        </w:rPr>
+        <w:t>Extension</w:t>
+      </w:r>
+      <w:proofErr w:type="gramStart"/>
+      <w:r>
+        <w:rPr>
+          <w:rFonts w:ascii="Arial" w:hAnsi="Arial" w:cs="Arial"/>
+          <w:sz w:val="24"/>
+          <w:szCs w:val="24"/>
+        </w:rPr>
+        <w:t>:</w:t>
       </w:r>
       <w:r>
         <w:rPr>
@@ -1793,7 +2056,18 @@
           <w:sz w:val="24"/>
           <w:szCs w:val="24"/>
         </w:rPr>
-        <w:t xml:space="preserve">My Extension </w:t>
+        <w:t>My</w:t>
+      </w:r>
+      <w:proofErr w:type="spellEnd"/>
+      <w:proofErr w:type="gramEnd"/>
+      <w:r>
+        <w:rPr>
+          <w:rFonts w:ascii="Arial" w:hAnsi="Arial" w:cs="Arial"/>
+          <w:i/>
+          <w:sz w:val="24"/>
+          <w:szCs w:val="24"/>
+        </w:rPr>
+        <w:t xml:space="preserve"> Extension </w:t>
       </w:r>
       <w:r>
         <w:rPr>
@@ -1832,7 +2106,35 @@
           <w:sz w:val="24"/>
           <w:szCs w:val="24"/>
         </w:rPr>
-        <w:t>Create a help extension page in the Help:Extension: namespace on mediawiki.org.</w:t>
+        <w:t xml:space="preserve">Create a help extension page in the </w:t>
+      </w:r>
+      <w:proofErr w:type="spellStart"/>
+      <w:r>
+        <w:rPr>
+          <w:rFonts w:ascii="Arial" w:hAnsi="Arial" w:cs="Arial"/>
+          <w:sz w:val="24"/>
+          <w:szCs w:val="24"/>
+        </w:rPr>
+        <w:t>Help</w:t>
+      </w:r>
+      <w:proofErr w:type="gramStart"/>
+      <w:r>
+        <w:rPr>
+          <w:rFonts w:ascii="Arial" w:hAnsi="Arial" w:cs="Arial"/>
+          <w:sz w:val="24"/>
+          <w:szCs w:val="24"/>
+        </w:rPr>
+        <w:t>:Extension</w:t>
+      </w:r>
+      <w:proofErr w:type="spellEnd"/>
+      <w:proofErr w:type="gramEnd"/>
+      <w:r>
+        <w:rPr>
+          <w:rFonts w:ascii="Arial" w:hAnsi="Arial" w:cs="Arial"/>
+          <w:sz w:val="24"/>
+          <w:szCs w:val="24"/>
+        </w:rPr>
+        <w:t>: namespace on mediawiki.org.</w:t>
       </w:r>
       <w:r>
         <w:rPr>
@@ -1902,7 +2204,25 @@
           <w:sz w:val="24"/>
           <w:szCs w:val="24"/>
         </w:rPr>
-        <w:t>Request a new Gerrit repo, to store the source code for the extension.</w:t>
+        <w:t xml:space="preserve">Request a new </w:t>
+      </w:r>
+      <w:proofErr w:type="spellStart"/>
+      <w:r>
+        <w:rPr>
+          <w:rFonts w:ascii="Arial" w:hAnsi="Arial" w:cs="Arial"/>
+          <w:sz w:val="24"/>
+          <w:szCs w:val="24"/>
+        </w:rPr>
+        <w:t>Gerrit</w:t>
+      </w:r>
+      <w:proofErr w:type="spellEnd"/>
+      <w:r>
+        <w:rPr>
+          <w:rFonts w:ascii="Arial" w:hAnsi="Arial" w:cs="Arial"/>
+          <w:sz w:val="24"/>
+          <w:szCs w:val="24"/>
+        </w:rPr>
+        <w:t xml:space="preserve"> repo, to store the source code for the extension.</w:t>
       </w:r>
     </w:p>
     <w:p>
@@ -2040,6 +2360,7 @@
           <w:lang w:eastAsia="en-ZA"/>
         </w:rPr>
       </w:pPr>
+      <w:proofErr w:type="spellStart"/>
       <w:r>
         <w:rPr>
           <w:rFonts w:ascii="Arial" w:eastAsia="Times New Roman" w:hAnsi="Arial" w:cs="Arial"/>
@@ -2048,8 +2369,9 @@
           <w:szCs w:val="24"/>
           <w:lang w:eastAsia="en-ZA"/>
         </w:rPr>
-        <w:t>MediaWiki seems to be quite the eligible candidate when it comes to providing</w:t>
-      </w:r>
+        <w:t>MediaWiki</w:t>
+      </w:r>
+      <w:proofErr w:type="spellEnd"/>
       <w:r>
         <w:rPr>
           <w:rFonts w:ascii="Arial" w:eastAsia="Times New Roman" w:hAnsi="Arial" w:cs="Arial"/>
@@ -2058,7 +2380,7 @@
           <w:szCs w:val="24"/>
           <w:lang w:eastAsia="en-ZA"/>
         </w:rPr>
-        <w:t xml:space="preserve"> </w:t>
+        <w:t xml:space="preserve"> seems to be quite the eligible candidate when it comes to providing</w:t>
       </w:r>
       <w:r>
         <w:rPr>
@@ -2068,7 +2390,7 @@
           <w:szCs w:val="24"/>
           <w:lang w:eastAsia="en-ZA"/>
         </w:rPr>
-        <w:t>the functionality for collaborative writing which is needed by Figbook. I say this because of the customisability and availability of MediaWiki. The fact that we can use existing extensions and add to it or completely write one of our own, will definitely be advantageous to us.</w:t>
+        <w:t xml:space="preserve"> </w:t>
       </w:r>
       <w:r>
         <w:rPr>
@@ -2078,8 +2400,9 @@
           <w:szCs w:val="24"/>
           <w:lang w:eastAsia="en-ZA"/>
         </w:rPr>
-        <w:t xml:space="preserve"> The deployment comes with a lot of support and promise to growth and optimisation</w:t>
-      </w:r>
+        <w:t xml:space="preserve">the functionality for collaborative writing which is needed by </w:t>
+      </w:r>
+      <w:proofErr w:type="spellStart"/>
       <w:r>
         <w:rPr>
           <w:rFonts w:ascii="Arial" w:eastAsia="Times New Roman" w:hAnsi="Arial" w:cs="Arial"/>
@@ -2088,10 +2411,61 @@
           <w:szCs w:val="24"/>
           <w:lang w:eastAsia="en-ZA"/>
         </w:rPr>
+        <w:t>Figbook</w:t>
+      </w:r>
+      <w:proofErr w:type="spellEnd"/>
+      <w:r>
+        <w:rPr>
+          <w:rFonts w:ascii="Arial" w:eastAsia="Times New Roman" w:hAnsi="Arial" w:cs="Arial"/>
+          <w:color w:val="252525"/>
+          <w:sz w:val="24"/>
+          <w:szCs w:val="24"/>
+          <w:lang w:eastAsia="en-ZA"/>
+        </w:rPr>
+        <w:t xml:space="preserve">. I say this because of the customisability and availability of </w:t>
+      </w:r>
+      <w:proofErr w:type="spellStart"/>
+      <w:r>
+        <w:rPr>
+          <w:rFonts w:ascii="Arial" w:eastAsia="Times New Roman" w:hAnsi="Arial" w:cs="Arial"/>
+          <w:color w:val="252525"/>
+          <w:sz w:val="24"/>
+          <w:szCs w:val="24"/>
+          <w:lang w:eastAsia="en-ZA"/>
+        </w:rPr>
+        <w:t>MediaWiki</w:t>
+      </w:r>
+      <w:proofErr w:type="spellEnd"/>
+      <w:r>
+        <w:rPr>
+          <w:rFonts w:ascii="Arial" w:eastAsia="Times New Roman" w:hAnsi="Arial" w:cs="Arial"/>
+          <w:color w:val="252525"/>
+          <w:sz w:val="24"/>
+          <w:szCs w:val="24"/>
+          <w:lang w:eastAsia="en-ZA"/>
+        </w:rPr>
+        <w:t>. The fact that we can use existing extensions and add to it or completely write one of our own, will definitely be advantageous to us.</w:t>
+      </w:r>
+      <w:r>
+        <w:rPr>
+          <w:rFonts w:ascii="Arial" w:eastAsia="Times New Roman" w:hAnsi="Arial" w:cs="Arial"/>
+          <w:color w:val="252525"/>
+          <w:sz w:val="24"/>
+          <w:szCs w:val="24"/>
+          <w:lang w:eastAsia="en-ZA"/>
+        </w:rPr>
+        <w:t xml:space="preserve"> The deployment comes with a lot of support and promise to growth and optimisation</w:t>
+      </w:r>
+      <w:r>
+        <w:rPr>
+          <w:rFonts w:ascii="Arial" w:eastAsia="Times New Roman" w:hAnsi="Arial" w:cs="Arial"/>
+          <w:color w:val="252525"/>
+          <w:sz w:val="24"/>
+          <w:szCs w:val="24"/>
+          <w:lang w:eastAsia="en-ZA"/>
+        </w:rPr>
         <w:t xml:space="preserve"> as well as bug reporting in the development process.</w:t>
       </w:r>
-      <w:bookmarkStart w:id="0" w:name="_GoBack"/>
-      <w:bookmarkEnd w:id="0"/>
       <w:r>
         <w:rPr>
           <w:rFonts w:ascii="Arial" w:eastAsia="Times New Roman" w:hAnsi="Arial" w:cs="Arial"/>

</xml_diff>